<commit_message>
Add source, sql file, diagram, update BaoCao
</commit_message>
<xml_diff>
--- a/Báo cáo.docx
+++ b/Báo cáo.docx
@@ -6609,6 +6609,7 @@
       <w:pPr>
         <w:pStyle w:val="Tiumccp1"/>
       </w:pPr>
+      <w:bookmarkStart w:id="8" w:name="_GoBack"/>
       <w:r>
         <w:rPr>
           <w:noProof/>
@@ -6655,6 +6656,7 @@
           </wp:inline>
         </w:drawing>
       </w:r>
+      <w:bookmarkEnd w:id="8"/>
     </w:p>
     <w:p>
       <w:pPr>
@@ -6832,18 +6834,7 @@
       </w:r>
       <w:r>
         <w:tab/>
-      </w:r>
-      <w:r>
-        <w:t>Hình 2.1.2.1.</w:t>
-      </w:r>
-      <w:r>
-        <w:t>2</w:t>
-      </w:r>
-      <w:r>
-        <w:t xml:space="preserve">. Sơ đồ Usecase Xem </w:t>
-      </w:r>
-      <w:r>
-        <w:t>giảng viên</w:t>
+        <w:t>Hình 2.1.2.1.2. Sơ đồ Usecase Xem giảng viên</w:t>
       </w:r>
     </w:p>
     <w:p>
@@ -6909,18 +6900,7 @@
       </w:r>
       <w:r>
         <w:tab/>
-      </w:r>
-      <w:r>
-        <w:t>Hình 2.1.2.1.</w:t>
-      </w:r>
-      <w:r>
-        <w:t>3</w:t>
-      </w:r>
-      <w:r>
-        <w:t xml:space="preserve">. Sơ đồ Usecase Xem </w:t>
-      </w:r>
-      <w:r>
-        <w:t>học viên</w:t>
+        <w:t>Hình 2.1.2.1.3. Sơ đồ Usecase Xem học viên</w:t>
       </w:r>
     </w:p>
     <w:p>
@@ -6985,18 +6965,7 @@
       </w:r>
       <w:r>
         <w:tab/>
-      </w:r>
-      <w:r>
-        <w:t>Hình 2.1.2.1.</w:t>
-      </w:r>
-      <w:r>
-        <w:t>4</w:t>
-      </w:r>
-      <w:r>
-        <w:t xml:space="preserve">. Sơ đồ Usecase Xem </w:t>
-      </w:r>
-      <w:r>
-        <w:t>khóa học</w:t>
+        <w:t>Hình 2.1.2.1.4. Sơ đồ Usecase Xem khóa học</w:t>
       </w:r>
     </w:p>
     <w:p>
@@ -7062,18 +7031,7 @@
       </w:r>
       <w:r>
         <w:tab/>
-      </w:r>
-      <w:r>
-        <w:t>Hình 2.1.2.1.</w:t>
-      </w:r>
-      <w:r>
-        <w:t>5</w:t>
-      </w:r>
-      <w:r>
-        <w:t xml:space="preserve">. Sơ đồ Usecase Xem </w:t>
-      </w:r>
-      <w:r>
-        <w:t>lớp học</w:t>
+        <w:t>Hình 2.1.2.1.5. Sơ đồ Usecase Xem lớp học</w:t>
       </w:r>
     </w:p>
     <w:p>
@@ -7138,18 +7096,7 @@
       </w:r>
       <w:r>
         <w:tab/>
-      </w:r>
-      <w:r>
-        <w:t>Hình 2.1.2.1.</w:t>
-      </w:r>
-      <w:r>
-        <w:t>6</w:t>
-      </w:r>
-      <w:r>
-        <w:t xml:space="preserve">. Sơ đồ Usecase Xem </w:t>
-      </w:r>
-      <w:r>
-        <w:t xml:space="preserve">phòng học </w:t>
+        <w:t xml:space="preserve">Hình 2.1.2.1.6. Sơ đồ Usecase Xem phòng học </w:t>
       </w:r>
     </w:p>
     <w:p>
@@ -7215,18 +7162,7 @@
       </w:r>
       <w:r>
         <w:tab/>
-      </w:r>
-      <w:r>
-        <w:t>Hình 2.1.2.1.</w:t>
-      </w:r>
-      <w:r>
-        <w:t>7</w:t>
-      </w:r>
-      <w:r>
-        <w:t xml:space="preserve">. Sơ đồ Usecase </w:t>
-      </w:r>
-      <w:r>
-        <w:t xml:space="preserve">Đăng ký học viên </w:t>
+        <w:t xml:space="preserve">Hình 2.1.2.1.7. Sơ đồ Usecase Đăng ký học viên </w:t>
       </w:r>
     </w:p>
     <w:p>
@@ -7291,18 +7227,7 @@
       </w:r>
       <w:r>
         <w:tab/>
-      </w:r>
-      <w:r>
-        <w:t>Hình 2.1.2.1.</w:t>
-      </w:r>
-      <w:r>
-        <w:t>8</w:t>
-      </w:r>
-      <w:r>
-        <w:t xml:space="preserve">. Sơ đồ Usecase </w:t>
-      </w:r>
-      <w:r>
-        <w:t>Xác nhận thanh toán</w:t>
+        <w:t>Hình 2.1.2.1.8. Sơ đồ Usecase Xác nhận thanh toán</w:t>
       </w:r>
     </w:p>
     <w:p>
@@ -7379,18 +7304,7 @@
       </w:r>
       <w:r>
         <w:tab/>
-      </w:r>
-      <w:r>
-        <w:t>Hình 2.1.2.</w:t>
-      </w:r>
-      <w:r>
-        <w:t>2</w:t>
-      </w:r>
-      <w:r>
-        <w:t xml:space="preserve">.1. Sơ đồ Usecase </w:t>
-      </w:r>
-      <w:r>
-        <w:t>Cập nhật nhân viên</w:t>
+        <w:t>Hình 2.1.2.2.1. Sơ đồ Usecase Cập nhật nhân viên</w:t>
       </w:r>
     </w:p>
     <w:p>
@@ -7459,18 +7373,7 @@
       </w:r>
       <w:r>
         <w:tab/>
-      </w:r>
-      <w:r>
-        <w:t>Hình 2.1.2.2.</w:t>
-      </w:r>
-      <w:r>
-        <w:t>2</w:t>
-      </w:r>
-      <w:r>
-        <w:t xml:space="preserve">. Sơ đồ Usecase </w:t>
-      </w:r>
-      <w:r>
-        <w:t>Thao tác nhân viên</w:t>
+        <w:t>Hình 2.1.2.2.2. Sơ đồ Usecase Thao tác nhân viên</w:t>
       </w:r>
     </w:p>
     <w:p>
@@ -7536,18 +7439,7 @@
       </w:r>
       <w:r>
         <w:tab/>
-      </w:r>
-      <w:r>
-        <w:t>Hình 2.1.2.2.</w:t>
-      </w:r>
-      <w:r>
-        <w:t>3</w:t>
-      </w:r>
-      <w:r>
-        <w:t xml:space="preserve">. Sơ đồ Usecase </w:t>
-      </w:r>
-      <w:r>
-        <w:t>Thống kê doanh thu</w:t>
+        <w:t>Hình 2.1.2.2.3. Sơ đồ Usecase Thống kê doanh thu</w:t>
       </w:r>
     </w:p>
     <w:p>
@@ -7621,504 +7513,31 @@
       </w:r>
       <w:r>
         <w:tab/>
-      </w:r>
-      <w:r>
-        <w:t>Hình 2.1.2.</w:t>
-      </w:r>
-      <w:r>
-        <w:t>3</w:t>
-      </w:r>
-      <w:r>
-        <w:t xml:space="preserve">.1. Sơ đồ Usecase </w:t>
-      </w:r>
-      <w:r>
-        <w:t>Đăng ký tài khoản</w:t>
+        <w:t>Hình 2.1.2.3.1. Sơ đồ Usecase Đăng ký tài khoản</w:t>
       </w:r>
     </w:p>
     <w:p>
       <w:pPr>
         <w:pStyle w:val="Tiumccp1"/>
-      </w:pPr>
-      <w:bookmarkStart w:id="8" w:name="_Toc387692917"/>
+        <w:rPr>
+          <w:b w:val="0"/>
+        </w:rPr>
+      </w:pPr>
+      <w:bookmarkStart w:id="9" w:name="_Toc387692917"/>
       <w:r>
         <w:lastRenderedPageBreak/>
         <w:t>2.1.3. Sơ đồ tuần tự (Sequence Diagram)</w:t>
       </w:r>
-    </w:p>
-    <w:p>
-      <w:pPr>
-        <w:spacing w:after="200" w:line="276" w:lineRule="auto"/>
-        <w:rPr>
-          <w:b/>
-          <w:sz w:val="28"/>
-          <w:szCs w:val="28"/>
-        </w:rPr>
-      </w:pPr>
-      <w:bookmarkStart w:id="9" w:name="_GoBack"/>
-      <w:bookmarkEnd w:id="9"/>
-      <w:r>
-        <w:br w:type="page"/>
-      </w:r>
-    </w:p>
-    <w:p>
-      <w:pPr>
-        <w:pStyle w:val="Tiumccp1"/>
-      </w:pPr>
-    </w:p>
-    <w:p>
-      <w:pPr>
-        <w:pStyle w:val="Chng"/>
-      </w:pPr>
-      <w:r>
-        <w:t>CHƯƠNG 2</w:t>
-      </w:r>
-      <w:r>
-        <w:t xml:space="preserve"> – </w:t>
-      </w:r>
-      <w:r>
-        <w:t>TỔNG QUAN</w:t>
-      </w:r>
-      <w:bookmarkEnd w:id="8"/>
-    </w:p>
-    <w:p>
-      <w:pPr>
-        <w:pStyle w:val="Nidungvnbn"/>
-      </w:pPr>
-      <w:r>
-        <w:rPr>
-          <w:i/>
-        </w:rPr>
-        <w:t>Tổng quan</w:t>
-      </w:r>
-      <w:r>
-        <w:t>: phân tích, đánh giá các công trình nghiên cứu đã có của tác giả, các tác giả khác trong và ngoài nước liên quan mật thiết đến đề tài; nêu những vấn đề còn tồn tại; chỉ ra những vấn đề mà đề tài cần tập trung nghiên cứu, giải quyết;</w:t>
-      </w:r>
-    </w:p>
-    <w:p>
-      <w:pPr>
-        <w:pStyle w:val="Tiumccp1"/>
-      </w:pPr>
-      <w:bookmarkStart w:id="10" w:name="_Toc387692918"/>
-      <w:r>
-        <w:t>1.1 Trình bày công thức toán học</w:t>
-      </w:r>
-      <w:bookmarkEnd w:id="10"/>
-    </w:p>
-    <w:p>
-      <w:pPr>
-        <w:pStyle w:val="Nidungvnbn"/>
-      </w:pPr>
-      <w:r>
-        <w:t>Công thức toán học cần nhất quán trong toàn bộ luận văn. Sử dụng công cụ của MS Word và đánh số theo chương, số thứ tự trong chương. Ví dụ công thức sau đây đánh là 2.1.</w:t>
-      </w:r>
-    </w:p>
-    <w:p>
-      <w:pPr>
-        <w:pStyle w:val="Nidungvnbn"/>
-        <w:jc w:val="center"/>
-      </w:pPr>
-      <m:oMath>
-        <m:r>
-          <w:rPr>
-            <w:rFonts w:ascii="Cambria Math" w:hAnsi="Cambria Math"/>
-            <w:sz w:val="36"/>
-          </w:rPr>
-          <m:t>x</m:t>
-        </m:r>
-        <m:r>
-          <m:rPr>
-            <m:sty m:val="p"/>
-          </m:rPr>
-          <w:rPr>
-            <w:rFonts w:ascii="Cambria Math" w:hAnsi="Cambria Math"/>
-            <w:sz w:val="36"/>
-          </w:rPr>
-          <m:t>=</m:t>
-        </m:r>
-        <m:f>
-          <m:fPr>
-            <m:ctrlPr>
-              <w:rPr>
-                <w:rFonts w:ascii="Cambria Math" w:hAnsi="Cambria Math"/>
-                <w:sz w:val="36"/>
-              </w:rPr>
-            </m:ctrlPr>
-          </m:fPr>
-          <m:num>
-            <m:r>
-              <m:rPr>
-                <m:sty m:val="p"/>
-              </m:rPr>
-              <w:rPr>
-                <w:rFonts w:ascii="Cambria Math" w:hAnsi="Cambria Math"/>
-                <w:sz w:val="36"/>
-              </w:rPr>
-              <m:t>-</m:t>
-            </m:r>
-            <m:r>
-              <w:rPr>
-                <w:rFonts w:ascii="Cambria Math" w:hAnsi="Cambria Math"/>
-                <w:sz w:val="36"/>
-              </w:rPr>
-              <m:t>b</m:t>
-            </m:r>
-            <m:r>
-              <m:rPr>
-                <m:sty m:val="p"/>
-              </m:rPr>
-              <w:rPr>
-                <w:rFonts w:ascii="Cambria Math" w:hAnsi="Cambria Math"/>
-                <w:sz w:val="36"/>
-              </w:rPr>
-              <m:t>±</m:t>
-            </m:r>
-            <m:rad>
-              <m:radPr>
-                <m:degHide m:val="1"/>
-                <m:ctrlPr>
-                  <w:rPr>
-                    <w:rFonts w:ascii="Cambria Math" w:hAnsi="Cambria Math"/>
-                    <w:sz w:val="36"/>
-                  </w:rPr>
-                </m:ctrlPr>
-              </m:radPr>
-              <m:deg/>
-              <m:e>
-                <m:sSup>
-                  <m:sSupPr>
-                    <m:ctrlPr>
-                      <w:rPr>
-                        <w:rFonts w:ascii="Cambria Math" w:hAnsi="Cambria Math"/>
-                        <w:sz w:val="36"/>
-                      </w:rPr>
-                    </m:ctrlPr>
-                  </m:sSupPr>
-                  <m:e>
-                    <m:r>
-                      <w:rPr>
-                        <w:rFonts w:ascii="Cambria Math" w:hAnsi="Cambria Math"/>
-                        <w:sz w:val="36"/>
-                      </w:rPr>
-                      <m:t>b</m:t>
-                    </m:r>
-                  </m:e>
-                  <m:sup>
-                    <m:r>
-                      <m:rPr>
-                        <m:sty m:val="p"/>
-                      </m:rPr>
-                      <w:rPr>
-                        <w:rFonts w:ascii="Cambria Math" w:hAnsi="Cambria Math"/>
-                        <w:sz w:val="36"/>
-                      </w:rPr>
-                      <m:t>2</m:t>
-                    </m:r>
-                  </m:sup>
-                </m:sSup>
-                <m:r>
-                  <m:rPr>
-                    <m:sty m:val="p"/>
-                  </m:rPr>
-                  <w:rPr>
-                    <w:rFonts w:ascii="Cambria Math" w:hAnsi="Cambria Math"/>
-                    <w:sz w:val="36"/>
-                  </w:rPr>
-                  <m:t>-4</m:t>
-                </m:r>
-                <m:r>
-                  <w:rPr>
-                    <w:rFonts w:ascii="Cambria Math" w:hAnsi="Cambria Math"/>
-                    <w:sz w:val="36"/>
-                  </w:rPr>
-                  <m:t>ac</m:t>
-                </m:r>
-              </m:e>
-            </m:rad>
-          </m:num>
-          <m:den>
-            <m:r>
-              <m:rPr>
-                <m:sty m:val="p"/>
-              </m:rPr>
-              <w:rPr>
-                <w:rFonts w:ascii="Cambria Math" w:hAnsi="Cambria Math"/>
-                <w:sz w:val="36"/>
-              </w:rPr>
-              <m:t>2</m:t>
-            </m:r>
-            <m:r>
-              <w:rPr>
-                <w:rFonts w:ascii="Cambria Math" w:hAnsi="Cambria Math"/>
-                <w:sz w:val="36"/>
-              </w:rPr>
-              <m:t>a</m:t>
-            </m:r>
-          </m:den>
-        </m:f>
-      </m:oMath>
-      <w:r>
-        <w:tab/>
-      </w:r>
-      <w:r>
-        <w:tab/>
-      </w:r>
-      <w:r>
-        <w:tab/>
-        <w:t>(2.1)</w:t>
-      </w:r>
-    </w:p>
-    <w:p>
-      <w:pPr>
-        <w:pStyle w:val="Nidungvnbn"/>
-      </w:pPr>
-      <w:r>
-        <w:t>Trong công thức, nếu có các kí hiệu là lần đầu tiên sử dụng, cần phải giải thích rõ kí hiệu đó đại diện cho phần tử nào và đơn vị là gì.</w:t>
-      </w:r>
-    </w:p>
-    <w:p>
-      <w:pPr>
-        <w:pStyle w:val="Nidungvnbn"/>
-        <w:jc w:val="center"/>
-      </w:pPr>
-      <m:oMath>
-        <m:sSup>
-          <m:sSupPr>
-            <m:ctrlPr>
-              <w:rPr>
-                <w:rFonts w:ascii="Cambria Math" w:hAnsi="Cambria Math"/>
-              </w:rPr>
-            </m:ctrlPr>
-          </m:sSupPr>
-          <m:e>
-            <m:r>
-              <w:rPr>
-                <w:rFonts w:ascii="Cambria Math" w:hAnsi="Cambria Math"/>
-              </w:rPr>
-              <m:t>a</m:t>
-            </m:r>
-          </m:e>
-          <m:sup>
-            <m:r>
-              <w:rPr>
-                <w:rFonts w:ascii="Cambria Math" w:hAnsi="Cambria Math"/>
-              </w:rPr>
-              <m:t>2</m:t>
-            </m:r>
-          </m:sup>
-        </m:sSup>
-        <m:r>
-          <w:rPr>
-            <w:rFonts w:ascii="Cambria Math" w:hAnsi="Cambria Math"/>
-          </w:rPr>
-          <m:t>+</m:t>
-        </m:r>
-        <m:sSup>
-          <m:sSupPr>
-            <m:ctrlPr>
-              <w:rPr>
-                <w:rFonts w:ascii="Cambria Math" w:hAnsi="Cambria Math"/>
-              </w:rPr>
-            </m:ctrlPr>
-          </m:sSupPr>
-          <m:e>
-            <m:r>
-              <w:rPr>
-                <w:rFonts w:ascii="Cambria Math" w:hAnsi="Cambria Math"/>
-              </w:rPr>
-              <m:t>b</m:t>
-            </m:r>
-          </m:e>
-          <m:sup>
-            <m:r>
-              <w:rPr>
-                <w:rFonts w:ascii="Cambria Math" w:hAnsi="Cambria Math"/>
-              </w:rPr>
-              <m:t>2</m:t>
-            </m:r>
-          </m:sup>
-        </m:sSup>
-        <m:r>
-          <w:rPr>
-            <w:rFonts w:ascii="Cambria Math" w:hAnsi="Cambria Math"/>
-          </w:rPr>
-          <m:t>=</m:t>
-        </m:r>
-        <m:sSup>
-          <m:sSupPr>
-            <m:ctrlPr>
-              <w:rPr>
-                <w:rFonts w:ascii="Cambria Math" w:hAnsi="Cambria Math"/>
-              </w:rPr>
-            </m:ctrlPr>
-          </m:sSupPr>
-          <m:e>
-            <m:r>
-              <w:rPr>
-                <w:rFonts w:ascii="Cambria Math" w:hAnsi="Cambria Math"/>
-              </w:rPr>
-              <m:t>c</m:t>
-            </m:r>
-          </m:e>
-          <m:sup>
-            <m:r>
-              <w:rPr>
-                <w:rFonts w:ascii="Cambria Math" w:hAnsi="Cambria Math"/>
-              </w:rPr>
-              <m:t>2</m:t>
-            </m:r>
-          </m:sup>
-        </m:sSup>
-      </m:oMath>
-      <w:r>
-        <w:tab/>
-      </w:r>
-      <w:r>
-        <w:tab/>
-      </w:r>
-      <w:r>
-        <w:tab/>
-        <w:t>(2.2)</w:t>
-      </w:r>
-    </w:p>
-    <w:p>
-      <w:pPr>
-        <w:pStyle w:val="Nidungvnbn"/>
-      </w:pPr>
-      <w:r>
-        <w:t>Trong công thức 2.2:</w:t>
-      </w:r>
-    </w:p>
-    <w:p>
-      <w:pPr>
-        <w:pStyle w:val="Nidungvnbn"/>
-        <w:numPr>
-          <w:ilvl w:val="0"/>
-          <w:numId w:val="9"/>
-        </w:numPr>
-      </w:pPr>
-      <w:r>
-        <w:t>a: độ dài cạnh góc vuông của tam giác, đơn vị mét (</w:t>
-      </w:r>
-      <w:r>
-        <w:rPr>
-          <w:i/>
-        </w:rPr>
-        <w:t>m</w:t>
-      </w:r>
-      <w:r>
-        <w:t>).</w:t>
-      </w:r>
-    </w:p>
-    <w:p>
-      <w:pPr>
-        <w:pStyle w:val="Nidungvnbn"/>
-        <w:numPr>
-          <w:ilvl w:val="0"/>
-          <w:numId w:val="9"/>
-        </w:numPr>
-      </w:pPr>
-      <w:r>
-        <w:t>b: độ dài cạnh góc vuông còn lại của tam giác, đơn vị mét (</w:t>
-      </w:r>
-      <w:r>
-        <w:rPr>
-          <w:i/>
-        </w:rPr>
-        <w:t>m</w:t>
-      </w:r>
-      <w:r>
-        <w:t>).</w:t>
-      </w:r>
-    </w:p>
-    <w:p>
-      <w:pPr>
-        <w:pStyle w:val="Nidungvnbn"/>
-        <w:numPr>
-          <w:ilvl w:val="0"/>
-          <w:numId w:val="9"/>
-        </w:numPr>
-      </w:pPr>
-      <w:r>
-        <w:t>c: độ dài cạnh huyền của tam giác, đơn vị mét (</w:t>
-      </w:r>
-      <w:r>
-        <w:rPr>
-          <w:i/>
-        </w:rPr>
-        <w:t>m</w:t>
-      </w:r>
-      <w:r>
-        <w:t>).</w:t>
-      </w:r>
-    </w:p>
-    <w:p>
-      <w:pPr>
-        <w:pStyle w:val="Nidungvnbn"/>
-      </w:pPr>
-    </w:p>
-    <w:p>
-      <w:pPr>
-        <w:pStyle w:val="Tiumccp1"/>
-      </w:pPr>
-      <w:bookmarkStart w:id="11" w:name="_Toc387692919"/>
-      <w:r>
-        <w:t>1.2 Trình bày một hình vẽ, sơ đồ</w:t>
-      </w:r>
-      <w:bookmarkEnd w:id="11"/>
-    </w:p>
-    <w:p>
-      <w:pPr>
-        <w:pStyle w:val="Nidungvnbn"/>
-      </w:pPr>
-      <w:r>
-        <w:t xml:space="preserve">Việc đánh số bảng biểu, hình vẽ, phương trình phải gắn với số chương (Thí dụ hình 3.4 có nghĩa là hình thứ 4 trong Chương 3). Mọi bảng biểu, đồ thị lấy từ các nguồn khác phải được trích dẫn đầy đủ (ví dụ: </w:t>
-      </w:r>
-      <w:r>
-        <w:rPr>
-          <w:i/>
-        </w:rPr>
-        <w:t>Nguồn:</w:t>
-      </w:r>
-      <w:r>
-        <w:t xml:space="preserve"> </w:t>
-      </w:r>
-      <w:r>
-        <w:rPr>
-          <w:i/>
-        </w:rPr>
-        <w:t>Tr.35, Tạp chí Tín dụng (2012), Số 15, NXB Tài chính, TP.HCM</w:t>
-      </w:r>
-      <w:r>
-        <w:t xml:space="preserve">). Nguồn được trích dẫn phải được liệt kê chính xác trong Danh mục tài liệu tham khảo. Đầu đề của bảng, biểu ghi phía trên bảng, biểu; đầu đề của hình vẽ ghi phía dưới hình. Thông thường những bảng ngắn và đồ thị nhỏ phải </w:t>
-      </w:r>
-      <w:r>
-        <w:lastRenderedPageBreak/>
-        <w:t xml:space="preserve">đi liền với phần nội dung đề cập tới các bảng và đồ thị này ở </w:t>
-      </w:r>
-      <w:r>
-        <w:rPr>
-          <w:i/>
-        </w:rPr>
-        <w:t>lần thứ nhất</w:t>
-      </w:r>
-      <w:r>
-        <w:t>. Các bảng dài có thể để ở những trang riêng nhưng cũng phải tiếp ngay theo phần nội dung đề cập tới bảng này ở lần đầu tiên.</w:t>
-      </w:r>
-    </w:p>
-    <w:p>
-      <w:pPr>
-        <w:pStyle w:val="Nidungvnbn"/>
-        <w:jc w:val="center"/>
-      </w:pPr>
-      <w:r>
-        <w:rPr>
+      <w:r>
+        <w:rPr>
+          <w:b w:val="0"/>
           <w:noProof/>
         </w:rPr>
         <w:drawing>
-          <wp:inline distT="0" distB="0" distL="0" distR="0" wp14:anchorId="1386F769" wp14:editId="3BCE2E5E">
-            <wp:extent cx="4691380" cy="3514725"/>
-            <wp:effectExtent l="0" t="0" r="0" b="9525"/>
-            <wp:docPr id="3" name="Picture 3" descr="Model for FTP Use"/>
+          <wp:inline distT="0" distB="0" distL="0" distR="0">
+            <wp:extent cx="5791835" cy="5037455"/>
+            <wp:effectExtent l="0" t="0" r="0" b="0"/>
+            <wp:docPr id="2" name="Picture 2"/>
             <wp:cNvGraphicFramePr>
               <a:graphicFrameLocks xmlns:a="http://schemas.openxmlformats.org/drawingml/2006/main" noChangeAspect="1"/>
             </wp:cNvGraphicFramePr>
@@ -8126,10 +7545,8 @@
               <a:graphicData uri="http://schemas.openxmlformats.org/drawingml/2006/picture">
                 <pic:pic xmlns:pic="http://schemas.openxmlformats.org/drawingml/2006/picture">
                   <pic:nvPicPr>
-                    <pic:cNvPr id="0" name="Picture 5" descr="Model for FTP Use"/>
-                    <pic:cNvPicPr>
-                      <a:picLocks noChangeAspect="1" noChangeArrowheads="1"/>
-                    </pic:cNvPicPr>
+                    <pic:cNvPr id="2" name="Xem chi tiết giao dịch.png"/>
+                    <pic:cNvPicPr/>
                   </pic:nvPicPr>
                   <pic:blipFill>
                     <a:blip r:embed="rId25">
@@ -8139,23 +7556,18 @@
                         </a:ext>
                       </a:extLst>
                     </a:blip>
-                    <a:srcRect/>
                     <a:stretch>
                       <a:fillRect/>
                     </a:stretch>
                   </pic:blipFill>
-                  <pic:spPr bwMode="auto">
+                  <pic:spPr>
                     <a:xfrm>
                       <a:off x="0" y="0"/>
-                      <a:ext cx="4691380" cy="3514725"/>
+                      <a:ext cx="5791835" cy="5037455"/>
                     </a:xfrm>
                     <a:prstGeom prst="rect">
                       <a:avLst/>
                     </a:prstGeom>
-                    <a:noFill/>
-                    <a:ln>
-                      <a:noFill/>
-                    </a:ln>
                   </pic:spPr>
                 </pic:pic>
               </a:graphicData>
@@ -8163,674 +7575,192 @@
           </wp:inline>
         </w:drawing>
       </w:r>
-    </w:p>
-    <w:p>
-      <w:pPr>
-        <w:pStyle w:val="Caption"/>
-      </w:pPr>
-      <w:bookmarkStart w:id="12" w:name="_Toc387689394"/>
-      <w:r>
-        <w:t xml:space="preserve">Hình </w:t>
-      </w:r>
-      <w:r>
-        <w:t>2.</w:t>
-      </w:r>
-      <w:fldSimple w:instr=" SEQ Hình \* ARABIC ">
-        <w:r>
-          <w:rPr>
-            <w:noProof/>
-          </w:rPr>
-          <w:t>1</w:t>
-        </w:r>
-      </w:fldSimple>
-      <w:r>
-        <w:t>: Kiến trúc FTP</w:t>
-      </w:r>
-      <w:bookmarkEnd w:id="12"/>
-    </w:p>
-    <w:p>
-      <w:pPr>
+      <w:r>
+        <w:rPr>
+          <w:b w:val="0"/>
+          <w:noProof/>
+        </w:rPr>
+        <w:lastRenderedPageBreak/>
+        <w:drawing>
+          <wp:inline distT="0" distB="0" distL="0" distR="0">
+            <wp:extent cx="5791835" cy="5037455"/>
+            <wp:effectExtent l="0" t="0" r="0" b="0"/>
+            <wp:docPr id="18" name="Picture 18"/>
+            <wp:cNvGraphicFramePr>
+              <a:graphicFrameLocks xmlns:a="http://schemas.openxmlformats.org/drawingml/2006/main" noChangeAspect="1"/>
+            </wp:cNvGraphicFramePr>
+            <a:graphic xmlns:a="http://schemas.openxmlformats.org/drawingml/2006/main">
+              <a:graphicData uri="http://schemas.openxmlformats.org/drawingml/2006/picture">
+                <pic:pic xmlns:pic="http://schemas.openxmlformats.org/drawingml/2006/picture">
+                  <pic:nvPicPr>
+                    <pic:cNvPr id="18" name="Xem thông tin giảng viên.png"/>
+                    <pic:cNvPicPr/>
+                  </pic:nvPicPr>
+                  <pic:blipFill>
+                    <a:blip r:embed="rId26">
+                      <a:extLst>
+                        <a:ext uri="{28A0092B-C50C-407E-A947-70E740481C1C}">
+                          <a14:useLocalDpi xmlns:a14="http://schemas.microsoft.com/office/drawing/2010/main" val="0"/>
+                        </a:ext>
+                      </a:extLst>
+                    </a:blip>
+                    <a:stretch>
+                      <a:fillRect/>
+                    </a:stretch>
+                  </pic:blipFill>
+                  <pic:spPr>
+                    <a:xfrm>
+                      <a:off x="0" y="0"/>
+                      <a:ext cx="5791835" cy="5037455"/>
+                    </a:xfrm>
+                    <a:prstGeom prst="rect">
+                      <a:avLst/>
+                    </a:prstGeom>
+                  </pic:spPr>
+                </pic:pic>
+              </a:graphicData>
+            </a:graphic>
+          </wp:inline>
+        </w:drawing>
+      </w:r>
+      <w:r>
+        <w:rPr>
+          <w:b w:val="0"/>
+          <w:noProof/>
+        </w:rPr>
+        <w:lastRenderedPageBreak/>
+        <w:drawing>
+          <wp:inline distT="0" distB="0" distL="0" distR="0">
+            <wp:extent cx="5791835" cy="5037455"/>
+            <wp:effectExtent l="0" t="0" r="0" b="0"/>
+            <wp:docPr id="19" name="Picture 19"/>
+            <wp:cNvGraphicFramePr>
+              <a:graphicFrameLocks xmlns:a="http://schemas.openxmlformats.org/drawingml/2006/main" noChangeAspect="1"/>
+            </wp:cNvGraphicFramePr>
+            <a:graphic xmlns:a="http://schemas.openxmlformats.org/drawingml/2006/main">
+              <a:graphicData uri="http://schemas.openxmlformats.org/drawingml/2006/picture">
+                <pic:pic xmlns:pic="http://schemas.openxmlformats.org/drawingml/2006/picture">
+                  <pic:nvPicPr>
+                    <pic:cNvPr id="19" name="Xem thông tin học viên.png"/>
+                    <pic:cNvPicPr/>
+                  </pic:nvPicPr>
+                  <pic:blipFill>
+                    <a:blip r:embed="rId27">
+                      <a:extLst>
+                        <a:ext uri="{28A0092B-C50C-407E-A947-70E740481C1C}">
+                          <a14:useLocalDpi xmlns:a14="http://schemas.microsoft.com/office/drawing/2010/main" val="0"/>
+                        </a:ext>
+                      </a:extLst>
+                    </a:blip>
+                    <a:stretch>
+                      <a:fillRect/>
+                    </a:stretch>
+                  </pic:blipFill>
+                  <pic:spPr>
+                    <a:xfrm>
+                      <a:off x="0" y="0"/>
+                      <a:ext cx="5791835" cy="5037455"/>
+                    </a:xfrm>
+                    <a:prstGeom prst="rect">
+                      <a:avLst/>
+                    </a:prstGeom>
+                  </pic:spPr>
+                </pic:pic>
+              </a:graphicData>
+            </a:graphic>
+          </wp:inline>
+        </w:drawing>
+      </w:r>
+    </w:p>
+    <w:p>
+      <w:pPr>
+        <w:pStyle w:val="Tiumccp1"/>
+      </w:pPr>
+    </w:p>
+    <w:bookmarkEnd w:id="9"/>
+    <w:p>
+      <w:pPr>
+        <w:tabs>
+          <w:tab w:val="center" w:pos="6379"/>
+        </w:tabs>
+        <w:spacing w:after="200" w:line="276" w:lineRule="auto"/>
         <w:jc w:val="center"/>
-      </w:pPr>
-      <w:r>
-        <w:t>Nguồn: (Postel &amp; Reynolds 1985)</w:t>
-      </w:r>
-    </w:p>
-    <w:p/>
-    <w:p>
-      <w:pPr>
-        <w:spacing w:after="200" w:line="276" w:lineRule="auto"/>
-        <w:rPr>
-          <w:sz w:val="26"/>
-          <w:szCs w:val="26"/>
-        </w:rPr>
-      </w:pPr>
-    </w:p>
-    <w:p>
-      <w:pPr>
-        <w:spacing w:after="200" w:line="276" w:lineRule="auto"/>
         <w:rPr>
           <w:b/>
           <w:sz w:val="32"/>
           <w:szCs w:val="32"/>
         </w:rPr>
       </w:pPr>
-      <w:r>
-        <w:br w:type="page"/>
-      </w:r>
-    </w:p>
-    <w:p>
-      <w:pPr>
-        <w:pStyle w:val="Chng"/>
-      </w:pPr>
-      <w:bookmarkStart w:id="13" w:name="_Toc387692920"/>
-      <w:r>
-        <w:lastRenderedPageBreak/>
-        <w:t>CHƯƠNG 3</w:t>
-      </w:r>
-      <w:r>
-        <w:t xml:space="preserve"> –</w:t>
-      </w:r>
-      <w:r>
-        <w:t xml:space="preserve"> </w:t>
-      </w:r>
-      <w:r>
-        <w:t>CƠ SỞ LÝ THUYẾT / NGHIÊN CỨU THỰC NGHIỆM</w:t>
-      </w:r>
-      <w:bookmarkEnd w:id="13"/>
-    </w:p>
-    <w:p>
-      <w:pPr>
-        <w:pStyle w:val="Nidungvnbn"/>
-      </w:pPr>
-      <w:r>
-        <w:rPr>
-          <w:i/>
-        </w:rPr>
-        <w:t>Những nghiên cứu thực nghiệm hoặc lý thuyết</w:t>
-      </w:r>
-      <w:r>
-        <w:t>: trình bày các cơ sở lý thuyết, lý luận, giả thuyết khoa học và phương pháp nghiên cứu sẽ được sử dụng trong Luận văn, Luận án;</w:t>
-      </w:r>
-    </w:p>
-    <w:p>
-      <w:pPr>
-        <w:pStyle w:val="Tiumccp1"/>
-      </w:pPr>
-      <w:bookmarkStart w:id="14" w:name="_Toc387692921"/>
-      <w:r>
-        <w:t>3.1 Chèn bảng:</w:t>
-      </w:r>
-      <w:bookmarkEnd w:id="14"/>
-    </w:p>
-    <w:tbl>
-      <w:tblPr>
-        <w:tblStyle w:val="TableGrid"/>
-        <w:tblW w:w="0" w:type="auto"/>
-        <w:tblLook w:val="04A0" w:firstRow="1" w:lastRow="0" w:firstColumn="1" w:lastColumn="0" w:noHBand="0" w:noVBand="1"/>
-      </w:tblPr>
-      <w:tblGrid>
-        <w:gridCol w:w="3112"/>
-        <w:gridCol w:w="3112"/>
-        <w:gridCol w:w="3113"/>
-      </w:tblGrid>
-      <w:tr>
-        <w:tc>
-          <w:tcPr>
-            <w:tcW w:w="3112" w:type="dxa"/>
-            <w:vAlign w:val="center"/>
-          </w:tcPr>
-          <w:p>
-            <w:pPr>
-              <w:pStyle w:val="Nidungvnbn"/>
-              <w:spacing w:before="120"/>
-              <w:ind w:firstLine="142"/>
-              <w:jc w:val="left"/>
-              <w:rPr>
-                <w:b/>
-              </w:rPr>
-            </w:pPr>
-            <w:r>
-              <w:rPr>
-                <w:b/>
-              </w:rPr>
-              <w:t>STT</w:t>
-            </w:r>
-          </w:p>
-        </w:tc>
-        <w:tc>
-          <w:tcPr>
-            <w:tcW w:w="3112" w:type="dxa"/>
-            <w:vAlign w:val="center"/>
-          </w:tcPr>
-          <w:p>
-            <w:pPr>
-              <w:pStyle w:val="Nidungvnbn"/>
-              <w:spacing w:before="120"/>
-              <w:ind w:firstLine="142"/>
-              <w:jc w:val="left"/>
-              <w:rPr>
-                <w:b/>
-              </w:rPr>
-            </w:pPr>
-            <w:r>
-              <w:rPr>
-                <w:b/>
-              </w:rPr>
-              <w:t>Tiêu đề A</w:t>
-            </w:r>
-          </w:p>
-        </w:tc>
-        <w:tc>
-          <w:tcPr>
-            <w:tcW w:w="3113" w:type="dxa"/>
-            <w:vAlign w:val="center"/>
-          </w:tcPr>
-          <w:p>
-            <w:pPr>
-              <w:pStyle w:val="Nidungvnbn"/>
-              <w:spacing w:before="120"/>
-              <w:ind w:firstLine="142"/>
-              <w:jc w:val="left"/>
-              <w:rPr>
-                <w:b/>
-              </w:rPr>
-            </w:pPr>
-            <w:r>
-              <w:rPr>
-                <w:b/>
-              </w:rPr>
-              <w:t>Tiêu đề B</w:t>
-            </w:r>
-          </w:p>
-        </w:tc>
-      </w:tr>
-      <w:tr>
-        <w:tc>
-          <w:tcPr>
-            <w:tcW w:w="3112" w:type="dxa"/>
-            <w:vAlign w:val="center"/>
-          </w:tcPr>
-          <w:p>
-            <w:pPr>
-              <w:pStyle w:val="Nidungvnbn"/>
-              <w:spacing w:before="120"/>
-              <w:ind w:firstLine="142"/>
-              <w:jc w:val="left"/>
-            </w:pPr>
-            <w:r>
-              <w:t>1</w:t>
-            </w:r>
-          </w:p>
-        </w:tc>
-        <w:tc>
-          <w:tcPr>
-            <w:tcW w:w="3112" w:type="dxa"/>
-            <w:vAlign w:val="center"/>
-          </w:tcPr>
-          <w:p>
-            <w:pPr>
-              <w:pStyle w:val="Bngbiu-nidung"/>
-            </w:pPr>
-            <w:r>
-              <w:t>Nội dung 1</w:t>
-            </w:r>
-          </w:p>
-        </w:tc>
-        <w:tc>
-          <w:tcPr>
-            <w:tcW w:w="3113" w:type="dxa"/>
-            <w:vAlign w:val="center"/>
-          </w:tcPr>
-          <w:p>
-            <w:pPr>
-              <w:pStyle w:val="Nidungvnbn"/>
-              <w:spacing w:before="120"/>
-              <w:ind w:firstLine="142"/>
-              <w:jc w:val="left"/>
-            </w:pPr>
-            <w:r>
-              <w:t>Nội dung 4</w:t>
-            </w:r>
-          </w:p>
-        </w:tc>
-      </w:tr>
-      <w:tr>
-        <w:tc>
-          <w:tcPr>
-            <w:tcW w:w="3112" w:type="dxa"/>
-            <w:vAlign w:val="center"/>
-          </w:tcPr>
-          <w:p>
-            <w:pPr>
-              <w:pStyle w:val="Nidungvnbn"/>
-              <w:spacing w:before="120"/>
-              <w:ind w:firstLine="142"/>
-              <w:jc w:val="left"/>
-            </w:pPr>
-            <w:r>
-              <w:t>2</w:t>
-            </w:r>
-          </w:p>
-        </w:tc>
-        <w:tc>
-          <w:tcPr>
-            <w:tcW w:w="3112" w:type="dxa"/>
-            <w:vAlign w:val="center"/>
-          </w:tcPr>
-          <w:p>
-            <w:pPr>
-              <w:pStyle w:val="Nidungvnbn"/>
-              <w:spacing w:before="120"/>
-              <w:ind w:firstLine="142"/>
-              <w:jc w:val="left"/>
-            </w:pPr>
-            <w:r>
-              <w:t>Nội dung 2</w:t>
-            </w:r>
-          </w:p>
-        </w:tc>
-        <w:tc>
-          <w:tcPr>
-            <w:tcW w:w="3113" w:type="dxa"/>
-            <w:vAlign w:val="center"/>
-          </w:tcPr>
-          <w:p>
-            <w:pPr>
-              <w:pStyle w:val="Nidungvnbn"/>
-              <w:spacing w:before="120"/>
-              <w:ind w:firstLine="142"/>
-              <w:jc w:val="left"/>
-            </w:pPr>
-            <w:r>
-              <w:t>Nội dung 5</w:t>
-            </w:r>
-          </w:p>
-        </w:tc>
-      </w:tr>
-      <w:tr>
-        <w:tc>
-          <w:tcPr>
-            <w:tcW w:w="3112" w:type="dxa"/>
-            <w:vAlign w:val="center"/>
-          </w:tcPr>
-          <w:p>
-            <w:pPr>
-              <w:pStyle w:val="Nidungvnbn"/>
-              <w:spacing w:before="120"/>
-              <w:ind w:firstLine="142"/>
-              <w:jc w:val="left"/>
-            </w:pPr>
-            <w:r>
-              <w:t>3</w:t>
-            </w:r>
-          </w:p>
-        </w:tc>
-        <w:tc>
-          <w:tcPr>
-            <w:tcW w:w="3112" w:type="dxa"/>
-            <w:vAlign w:val="center"/>
-          </w:tcPr>
-          <w:p>
-            <w:pPr>
-              <w:pStyle w:val="Nidungvnbn"/>
-              <w:spacing w:before="120"/>
-              <w:ind w:firstLine="142"/>
-              <w:jc w:val="left"/>
-            </w:pPr>
-            <w:r>
-              <w:t>Nội dung 3</w:t>
-            </w:r>
-          </w:p>
-        </w:tc>
-        <w:tc>
-          <w:tcPr>
-            <w:tcW w:w="3113" w:type="dxa"/>
-            <w:vAlign w:val="center"/>
-          </w:tcPr>
-          <w:p>
-            <w:pPr>
-              <w:pStyle w:val="Nidungvnbn"/>
-              <w:spacing w:before="120"/>
-              <w:ind w:firstLine="142"/>
-              <w:jc w:val="left"/>
-            </w:pPr>
-            <w:r>
-              <w:t>Nội dung 6</w:t>
-            </w:r>
-          </w:p>
-        </w:tc>
-      </w:tr>
-    </w:tbl>
-    <w:p>
-      <w:pPr>
-        <w:pStyle w:val="Caption"/>
-      </w:pPr>
-      <w:bookmarkStart w:id="15" w:name="_Toc387689363"/>
-      <w:r>
-        <w:t>Bảng 3.</w:t>
-      </w:r>
-      <w:fldSimple w:instr=" SEQ Bảng \* ARABIC ">
-        <w:r>
-          <w:rPr>
-            <w:noProof/>
-          </w:rPr>
-          <w:t>1</w:t>
-        </w:r>
-      </w:fldSimple>
-      <w:r>
-        <w:t>Ví dụ cho chèn bảng</w:t>
-      </w:r>
-      <w:bookmarkEnd w:id="15"/>
-    </w:p>
-    <w:p>
-      <w:pPr>
+    </w:p>
+    <w:p>
+      <w:pPr>
+        <w:tabs>
+          <w:tab w:val="center" w:pos="6379"/>
+        </w:tabs>
         <w:spacing w:after="200" w:line="276" w:lineRule="auto"/>
-        <w:rPr>
-          <w:sz w:val="26"/>
-          <w:szCs w:val="26"/>
-        </w:rPr>
-      </w:pPr>
-      <w:r>
-        <w:rPr>
-          <w:sz w:val="26"/>
-          <w:szCs w:val="26"/>
-        </w:rPr>
-        <w:t xml:space="preserve">Khi cần chèn tên bảng thì chọn </w:t>
-      </w:r>
-      <w:r>
-        <w:rPr>
-          <w:sz w:val="26"/>
-          <w:szCs w:val="26"/>
-        </w:rPr>
-        <w:t>References</w:t>
-      </w:r>
-      <w:r>
-        <w:rPr>
-          <w:sz w:val="26"/>
-          <w:szCs w:val="26"/>
-        </w:rPr>
-        <w:t xml:space="preserve"> \ Caption và chọn “Bảng …”</w:t>
-      </w:r>
-    </w:p>
-    <w:p>
-      <w:pPr>
-        <w:pStyle w:val="Tiumccp1"/>
-      </w:pPr>
-      <w:bookmarkStart w:id="16" w:name="_Toc387692922"/>
-      <w:r>
-        <w:t>3.2 Viết tắt</w:t>
-      </w:r>
-      <w:bookmarkEnd w:id="16"/>
-    </w:p>
-    <w:p>
-      <w:pPr>
-        <w:pStyle w:val="Bngbiu-nidung"/>
-      </w:pPr>
-      <w:r>
-        <w:t xml:space="preserve">Không lạm dụng việc viết tắt. Chỉ viết tắt những từ, cụm từ hoặc thuật ngữ </w:t>
-      </w:r>
-      <w:r>
-        <w:rPr>
-          <w:i/>
-        </w:rPr>
-        <w:t>được sử dụng nhiều lần trong luận văn</w:t>
-      </w:r>
-      <w:r>
-        <w:t xml:space="preserve">. Không viết tắt những cụm từ dài, những mệnh đề hoặc những cụm từ ít xuất hiện. Nếu cần viết tắt những từ, thuật ngữ, tên các cơ quan, tổ chức... thì được viết tắt sau lần viết thứ nhất có kèm theo chữ viết tắt trong ngoặc đơn. Nếu có quá nhiều chữ viết tắt thì phải có bảng danh mục các chữ viết tắt (xếp theo thứ tự A, B, C) ở phần đầu luận văn. </w:t>
-      </w:r>
-    </w:p>
-    <w:p>
-      <w:pPr>
-        <w:pStyle w:val="Tiumccp1"/>
-      </w:pPr>
-      <w:bookmarkStart w:id="17" w:name="_Toc387692923"/>
-      <w:r>
-        <w:t>3.3 Trích dẫn</w:t>
-      </w:r>
-      <w:bookmarkEnd w:id="17"/>
-    </w:p>
-    <w:p>
-      <w:pPr>
-        <w:pStyle w:val="Tiumccp2"/>
-      </w:pPr>
-      <w:bookmarkStart w:id="18" w:name="_Toc387692924"/>
-      <w:r>
-        <w:t>3.3.1</w:t>
-      </w:r>
-      <w:r>
-        <w:t xml:space="preserve"> Tài liệu tham khảo và cách trích dẫn</w:t>
-      </w:r>
-      <w:bookmarkEnd w:id="18"/>
-    </w:p>
-    <w:p>
-      <w:pPr>
-        <w:pStyle w:val="Nidungvnbn"/>
-      </w:pPr>
-      <w:r>
-        <w:t xml:space="preserve">Mọi ý kiến, khái niệm, phân tích, phát biểu, diễn đạt... có ý nghĩa, mang tính chất gợi ý </w:t>
-      </w:r>
-      <w:r>
-        <w:rPr>
-          <w:i/>
-        </w:rPr>
-        <w:t>không phải của riêng tác giả</w:t>
-      </w:r>
-      <w:r>
-        <w:t xml:space="preserve"> và mọi tham khảo khác </w:t>
-      </w:r>
-      <w:r>
-        <w:rPr>
-          <w:b/>
-        </w:rPr>
-        <w:t>phải được trích dẫn và chỉ rõ nguồn trong danh mục Tài liệu tham khảo của luận văn</w:t>
-      </w:r>
-      <w:r>
-        <w:t xml:space="preserve">. Phải nêu rõ cả </w:t>
-      </w:r>
-      <w:r>
-        <w:lastRenderedPageBreak/>
-        <w:t>việc sử dụng những đề xuất hoặc kết quả của đồng tác giả (</w:t>
-      </w:r>
-      <w:r>
-        <w:rPr>
-          <w:i/>
-        </w:rPr>
-        <w:t>đối với công trình đã công bố khác thì phải trích dẫn bình thường như một tài liệu tham khảo</w:t>
-      </w:r>
-      <w:r>
-        <w:t xml:space="preserve">). Nếu sử dụng tài liệu của người khác và của đồng tác giả (bảng biểu, hình vẽ, công thức, đồ thị, phương trình, ý tưởng...) mà không chú dẫn tác giả và nguồn tài liệu thì </w:t>
-      </w:r>
-      <w:r>
-        <w:rPr>
-          <w:b/>
-        </w:rPr>
-        <w:t>luận văn không được duyệt để bảo vệ</w:t>
-      </w:r>
-      <w:r>
-        <w:t xml:space="preserve">. </w:t>
-      </w:r>
-    </w:p>
-    <w:p>
-      <w:pPr>
-        <w:pStyle w:val="Nidungvnbn"/>
-      </w:pPr>
-      <w:r>
-        <w:t>Không trích dẫn những kiến thức phổ biến, mọi người đều biết tránh làm nặng nề phần tham khảo trích dẫn.</w:t>
-      </w:r>
-    </w:p>
-    <w:p>
-      <w:pPr>
-        <w:pStyle w:val="Nidungvnbn"/>
-      </w:pPr>
-      <w:r>
-        <w:t>Nếu người dẫn liệu không có điều kiện tiếp cận được một tài liệu gốc mà phải trích dẫn thông qua một tài liệu khác của một tác giả khác, thì phải nêu rõ cách trích dẫn (</w:t>
-      </w:r>
-      <w:r>
-        <w:rPr>
-          <w:i/>
-        </w:rPr>
-        <w:t>lưu ý phải ghi</w:t>
-      </w:r>
-      <w:r>
-        <w:t xml:space="preserve"> </w:t>
-      </w:r>
-      <w:r>
-        <w:rPr>
-          <w:i/>
-        </w:rPr>
-        <w:t xml:space="preserve">đúng nguyên văn từ chính tài liệu tham khảo và hạn chế tối đa hình thức này). </w:t>
-      </w:r>
-      <w:r>
-        <w:t>Nếu cần trích dẫn dài hơn thì phải tách phần này thành một đoạn riêng khỏi phần nội dung đang trình bày, in nghiêng, với lề trái lùi vào thêm 2 cm. Khi mở đầu và kết thúc đoạn trích này không phải sử dụng dấu ngoặc kép. Việc trích dẫn là theo thứ tự của tài liệu ở danh mục Tài liệu tham khảo và được đặt trong ngoặc vuông, khi cần có cả số trang, ví dụ [15, tr.314-315]. Đối với phần trích dẫn từ nhiều tài liệu khác nhau, số của từng tài liệu được đặt độc lập trong từng ngoặc vuông, theo thứ tự tăng dần, ví dụ [19], [25], [41], [42].</w:t>
-      </w:r>
-    </w:p>
-    <w:p>
-      <w:pPr>
-        <w:pStyle w:val="Tiumccp2"/>
-      </w:pPr>
-      <w:bookmarkStart w:id="19" w:name="_Toc387692925"/>
-      <w:r>
-        <w:t>3.3.2 Qui định của Khoa Công nghệ thông tin</w:t>
-      </w:r>
-      <w:bookmarkEnd w:id="19"/>
-    </w:p>
-    <w:p>
-      <w:pPr>
-        <w:pStyle w:val="Nidungvnbn"/>
-      </w:pPr>
-      <w:r>
-        <w:rPr>
-          <w:rStyle w:val="Emphasis"/>
-          <w:b/>
-          <w:bCs/>
-        </w:rPr>
-        <w:t>- Đạo văn</w:t>
-      </w:r>
-      <w:r>
-        <w:t xml:space="preserve"> là việc sử dụng từ ngữ hay ý tưởng của người khác như là của mình trong hoạt động học thuật nói riêng và trong hoạt động sáng tạo nói chung. Tại Đại học Hoa Sen, những hành vi sau đây được xem là đạo văn:</w:t>
-      </w:r>
-    </w:p>
-    <w:p>
-      <w:pPr>
-        <w:pStyle w:val="Nidungvnbn"/>
-        <w:numPr>
-          <w:ilvl w:val="0"/>
-          <w:numId w:val="11"/>
-        </w:numPr>
-      </w:pPr>
-      <w:r>
-        <w:t xml:space="preserve">Sao chép nguyên văn </w:t>
-      </w:r>
-      <w:r>
-        <w:rPr>
-          <w:rStyle w:val="Strong"/>
-        </w:rPr>
-        <w:t>02</w:t>
-      </w:r>
-      <w:r>
-        <w:t xml:space="preserve"> (hai) câu liên tiếp mà không dẫn nguồn đúng quy định;</w:t>
-      </w:r>
-    </w:p>
-    <w:p>
-      <w:pPr>
-        <w:pStyle w:val="Nidungvnbn"/>
-        <w:numPr>
-          <w:ilvl w:val="0"/>
-          <w:numId w:val="11"/>
-        </w:numPr>
-      </w:pPr>
-      <w:r>
-        <w:t xml:space="preserve">Sao chép nguyên văn </w:t>
-      </w:r>
-      <w:r>
-        <w:rPr>
-          <w:rStyle w:val="Strong"/>
-        </w:rPr>
-        <w:t>03</w:t>
-      </w:r>
-      <w:r>
-        <w:t xml:space="preserve"> (ba) câu không liên tiếp mà không dẫn nguồn đúng quy định;</w:t>
-      </w:r>
-    </w:p>
-    <w:p>
-      <w:pPr>
-        <w:pStyle w:val="Nidungvnbn"/>
-        <w:numPr>
-          <w:ilvl w:val="0"/>
-          <w:numId w:val="11"/>
-        </w:numPr>
-      </w:pPr>
-      <w:r>
-        <w:t>Diễn đạt lại (</w:t>
-      </w:r>
-      <w:r>
-        <w:rPr>
-          <w:rStyle w:val="Emphasis"/>
-        </w:rPr>
-        <w:t>rephrase</w:t>
-      </w:r>
-      <w:r>
-        <w:t>) hoặc dịch (</w:t>
-      </w:r>
-      <w:r>
-        <w:rPr>
-          <w:rStyle w:val="Emphasis"/>
-        </w:rPr>
-        <w:t>translate</w:t>
-      </w:r>
-      <w:r>
-        <w:t>) toàn bộ một ý nào đó của người khác mà không dẫn nguồn đúng quy định;</w:t>
-      </w:r>
-    </w:p>
-    <w:p>
-      <w:pPr>
-        <w:pStyle w:val="Nidungvnbn"/>
-        <w:numPr>
-          <w:ilvl w:val="0"/>
-          <w:numId w:val="11"/>
-        </w:numPr>
-      </w:pPr>
-      <w:r>
-        <w:lastRenderedPageBreak/>
-        <w:t>Sử dụng hơn 30% nội dung của một báo cáo cuối kỳ do chính mình viết để nộp cho 2 lớp khác nhau (cùng học kỳ hoặc khác học kỳ) mà không có sự đồng ý của giảng viên;</w:t>
-      </w:r>
-    </w:p>
-    <w:p>
-      <w:pPr>
-        <w:pStyle w:val="Nidungvnbn"/>
-        <w:numPr>
-          <w:ilvl w:val="0"/>
-          <w:numId w:val="11"/>
-        </w:numPr>
-      </w:pPr>
-      <w:r>
-        <w:t>Sao chép một phần hoặc toàn bộ bài làm của người khác.</w:t>
-      </w:r>
-    </w:p>
-    <w:p>
-      <w:pPr>
-        <w:pStyle w:val="Nidungvnbn"/>
+        <w:jc w:val="center"/>
         <w:rPr>
           <w:b/>
           <w:sz w:val="32"/>
           <w:szCs w:val="32"/>
         </w:rPr>
       </w:pPr>
-      <w:r>
-        <w:t xml:space="preserve">- Khi luận văn, đồ án, bài tập lớn, được chấm điểm, nếu bị phát hiện đạo văn thì ngay lập tức bị điểm 0. Sinh viên </w:t>
-      </w:r>
-      <w:r>
-        <w:t>sẽ tiếp tục bị xử lý kỷ luật theo các qui định của Nhà trường.</w:t>
-      </w:r>
-      <w:r>
+    </w:p>
+    <w:p>
+      <w:pPr>
+        <w:tabs>
+          <w:tab w:val="center" w:pos="6379"/>
+        </w:tabs>
+        <w:spacing w:after="200" w:line="276" w:lineRule="auto"/>
+        <w:jc w:val="center"/>
         <w:rPr>
           <w:b/>
           <w:sz w:val="32"/>
           <w:szCs w:val="32"/>
         </w:rPr>
-        <w:br w:type="page"/>
-      </w:r>
+      </w:pPr>
+    </w:p>
+    <w:p>
+      <w:pPr>
+        <w:tabs>
+          <w:tab w:val="center" w:pos="6379"/>
+        </w:tabs>
+        <w:spacing w:after="200" w:line="276" w:lineRule="auto"/>
+        <w:jc w:val="center"/>
+        <w:rPr>
+          <w:b/>
+          <w:sz w:val="32"/>
+          <w:szCs w:val="32"/>
+        </w:rPr>
+      </w:pPr>
+    </w:p>
+    <w:p>
+      <w:pPr>
+        <w:tabs>
+          <w:tab w:val="center" w:pos="6379"/>
+        </w:tabs>
+        <w:spacing w:after="200" w:line="276" w:lineRule="auto"/>
+        <w:jc w:val="center"/>
+        <w:rPr>
+          <w:b/>
+          <w:sz w:val="32"/>
+          <w:szCs w:val="32"/>
+        </w:rPr>
+      </w:pPr>
+    </w:p>
+    <w:p>
+      <w:pPr>
+        <w:tabs>
+          <w:tab w:val="center" w:pos="6379"/>
+        </w:tabs>
+        <w:spacing w:after="200" w:line="276" w:lineRule="auto"/>
+        <w:jc w:val="center"/>
+        <w:rPr>
+          <w:b/>
+          <w:sz w:val="32"/>
+          <w:szCs w:val="32"/>
+        </w:rPr>
+      </w:pPr>
     </w:p>
     <w:p>
       <w:pPr>
@@ -9462,118 +8392,6 @@
     </w:p>
     <w:p>
       <w:pPr>
-        <w:numPr>
-          <w:ilvl w:val="0"/>
-          <w:numId w:val="3"/>
-        </w:numPr>
-        <w:spacing w:line="360" w:lineRule="auto"/>
-        <w:ind w:left="1080"/>
-        <w:jc w:val="both"/>
-        <w:rPr>
-          <w:sz w:val="26"/>
-          <w:szCs w:val="26"/>
-        </w:rPr>
-      </w:pPr>
-      <w:smartTag w:uri="urn:schemas-microsoft-com:office:smarttags" w:element="PlaceType">
-        <w:r>
-          <w:rPr>
-            <w:sz w:val="26"/>
-            <w:szCs w:val="26"/>
-          </w:rPr>
-          <w:lastRenderedPageBreak/>
-          <w:t>Institute</w:t>
-        </w:r>
-      </w:smartTag>
-      <w:r>
-        <w:rPr>
-          <w:sz w:val="26"/>
-          <w:szCs w:val="26"/>
-        </w:rPr>
-        <w:t xml:space="preserve"> of </w:t>
-      </w:r>
-      <w:smartTag w:uri="urn:schemas-microsoft-com:office:smarttags" w:element="PlaceName">
-        <w:r>
-          <w:rPr>
-            <w:sz w:val="26"/>
-            <w:szCs w:val="26"/>
-          </w:rPr>
-          <w:t>Economics</w:t>
-        </w:r>
-      </w:smartTag>
-      <w:r>
-        <w:rPr>
-          <w:sz w:val="26"/>
-          <w:szCs w:val="26"/>
-        </w:rPr>
-        <w:t xml:space="preserve"> (1988), </w:t>
-      </w:r>
-      <w:r>
-        <w:rPr>
-          <w:i/>
-          <w:sz w:val="26"/>
-          <w:szCs w:val="26"/>
-        </w:rPr>
-        <w:t>Analysis of Expenditure Pattern of Urban Households in</w:t>
-      </w:r>
-      <w:r>
-        <w:rPr>
-          <w:sz w:val="26"/>
-          <w:szCs w:val="26"/>
-        </w:rPr>
-        <w:t xml:space="preserve"> </w:t>
-      </w:r>
-      <w:r>
-        <w:rPr>
-          <w:i/>
-          <w:sz w:val="26"/>
-          <w:szCs w:val="26"/>
-        </w:rPr>
-        <w:t>Vietnam,</w:t>
-      </w:r>
-      <w:r>
-        <w:rPr>
-          <w:sz w:val="26"/>
-          <w:szCs w:val="26"/>
-        </w:rPr>
-        <w:t xml:space="preserve"> Departement pf Economics, Economic Research Report, </w:t>
-      </w:r>
-      <w:smartTag w:uri="urn:schemas-microsoft-com:office:smarttags" w:element="place">
-        <w:smartTag w:uri="urn:schemas-microsoft-com:office:smarttags" w:element="City">
-          <w:r>
-            <w:rPr>
-              <w:sz w:val="26"/>
-              <w:szCs w:val="26"/>
-            </w:rPr>
-            <w:t>Hanoi</w:t>
-          </w:r>
-        </w:smartTag>
-      </w:smartTag>
-      <w:r>
-        <w:rPr>
-          <w:sz w:val="26"/>
-          <w:szCs w:val="26"/>
-        </w:rPr>
-        <w:t>.</w:t>
-      </w:r>
-    </w:p>
-    <w:p>
-      <w:pPr>
-        <w:spacing w:after="200" w:line="276" w:lineRule="auto"/>
-        <w:rPr>
-          <w:sz w:val="26"/>
-          <w:szCs w:val="26"/>
-        </w:rPr>
-      </w:pPr>
-      <w:r>
-        <w:rPr>
-          <w:sz w:val="26"/>
-          <w:szCs w:val="26"/>
-        </w:rPr>
-        <w:br w:type="page"/>
-      </w:r>
-    </w:p>
-    <w:p>
-      <w:pPr>
         <w:tabs>
           <w:tab w:val="center" w:pos="6379"/>
         </w:tabs>
@@ -9625,7 +8443,7 @@
       </w:r>
     </w:p>
     <w:sectPr>
-      <w:headerReference w:type="default" r:id="rId26"/>
+      <w:headerReference w:type="default" r:id="rId28"/>
       <w:pgSz w:w="12240" w:h="15840"/>
       <w:pgMar w:top="1985" w:right="1134" w:bottom="1701" w:left="1985" w:header="720" w:footer="720" w:gutter="0"/>
       <w:pgNumType w:start="1"/>
@@ -9793,7 +8611,7 @@
           <w:rPr>
             <w:noProof/>
           </w:rPr>
-          <w:t>16</w:t>
+          <w:t>9</w:t>
         </w:r>
         <w:r>
           <w:rPr>
@@ -12819,7 +11637,7 @@
 </file>
 
 <file path=customXml/itemProps1.xml><?xml version="1.0" encoding="utf-8"?>
-<ds:datastoreItem xmlns:ds="http://schemas.openxmlformats.org/officeDocument/2006/customXml" ds:itemID="{AB31A7F7-826A-43A6-B93A-594083291394}">
+<ds:datastoreItem xmlns:ds="http://schemas.openxmlformats.org/officeDocument/2006/customXml" ds:itemID="{ADE6AF55-AE5D-4B81-80A7-819C250BCC76}">
   <ds:schemaRefs>
     <ds:schemaRef ds:uri="http://schemas.openxmlformats.org/officeDocument/2006/bibliography"/>
   </ds:schemaRefs>

</xml_diff>